<commit_message>
fixing lab 4 doc
</commit_message>
<xml_diff>
--- a/labs/lab 4/Arduino Lab 4.docx
+++ b/labs/lab 4/Arduino Lab 4.docx
@@ -178,10 +178,16 @@
         <w:spacing w:line="240" w:lineRule="auto"/>
       </w:pPr>
       <w:r>
-        <w:t>Note: the serial monitor cannot be used to read the string at the same time the 7-segment display is used to output data, you should use: Serial.begin(), then read the input, then use Serial.end() before displaying to the 7-segment display.</w:t>
+        <w:t xml:space="preserve">Note: </w:t>
+      </w:r>
+      <w:r>
+        <w:t>you can use Serial.available() to check whether a string is ready to be read in via the user</w:t>
       </w:r>
       <w:bookmarkStart w:id="1" w:name="_GoBack"/>
       <w:bookmarkEnd w:id="1"/>
+      <w:r>
+        <w:t>.</w:t>
+      </w:r>
     </w:p>
     <w:p>
       <w:pPr>

</xml_diff>